<commit_message>
cleaning uo css and js
</commit_message>
<xml_diff>
--- a/docs/files/home/index.docx
+++ b/docs/files/home/index.docx
@@ -2,490 +2,82 @@
 <file path=word/document.xml><?xml version="1.0" encoding="utf-8"?>
 <w:document xmlns:w="http://schemas.openxmlformats.org/wordprocessingml/2006/main" xmlns:m="http://schemas.openxmlformats.org/officeDocument/2006/math" xmlns:r="http://schemas.openxmlformats.org/officeDocument/2006/relationships" xmlns:o="urn:schemas-microsoft-com:office:office" xmlns:v="urn:schemas-microsoft-com:vml" xmlns:w10="urn:schemas-microsoft-com:office:word" xmlns:a="http://schemas.openxmlformats.org/drawingml/2006/main" xmlns:pic="http://schemas.openxmlformats.org/drawingml/2006/picture" xmlns:wp="http://schemas.openxmlformats.org/drawingml/2006/wordprocessingDrawing">
   <w:body>
-    <w:bookmarkStart w:id="40" w:name="X6b1f3ee64a86576afc083df0479dc38bd986ba1"/>
+    <w:bookmarkStart w:id="36" w:name="oer-forge"/>
     <w:p>
       <w:pPr>
         <w:pStyle w:val="Heading1"/>
       </w:pPr>
       <w:r>
-        <w:t xml:space="preserve">Welcome to the Open Physics Education Network</w:t>
-      </w:r>
-    </w:p>
-    <w:tbl>
-      <w:tblPr>
-        <w:tblStyle w:val="FigureTable"/>
-        <w:tblW w:type="auto" w:w="0"/>
-        <w:jc w:val="center"/>
-        <w:tblLook w:firstRow="0" w:lastRow="0" w:firstColumn="0" w:lastColumn="0"/>
-      </w:tblPr>
-      <w:tblGrid>
-        <w:gridCol w:w="7920"/>
-      </w:tblGrid>
-      <w:tr>
-        <w:tc>
-          <w:tcPr/>
-          <w:p>
-            <w:pPr>
-              <w:pStyle w:val="Compact"/>
-              <w:jc w:val="center"/>
-            </w:pPr>
-            <w:r>
-              <w:t xml:space="preserve">Open Physics Education Network Logo</w:t>
-            </w:r>
-          </w:p>
-        </w:tc>
-      </w:tr>
-    </w:tbl>
-    <w:p>
-      <w:pPr>
-        <w:pStyle w:val="ImageCaption"/>
-      </w:pPr>
-      <w:r>
-        <w:t xml:space="preserve">Open Physics Education Network Logo</w:t>
+        <w:t xml:space="preserve">OER-Forge 🛠️</w:t>
       </w:r>
     </w:p>
     <w:p>
       <w:pPr>
-        <w:pStyle w:val="BodyText"/>
+        <w:pStyle w:val="FirstParagraph"/>
       </w:pPr>
       <w:hyperlink r:id="rId9">
         <w:r>
           <w:rPr>
             <w:rStyle w:val="Hyperlink"/>
           </w:rPr>
-          <w:t xml:space="preserve">openphysicsed.org</w:t>
+          <w:t xml:space="preserve">OER-Forge</w:t>
         </w:r>
       </w:hyperlink>
       <w:r>
         <w:t xml:space="preserve"> </w:t>
       </w:r>
       <w:r>
-        <w:t xml:space="preserve">is a collaborative, open-source project dedicated to building accessible, high-quality, and modern educational resources for physics and computational science. Our mission is to lower barriers to learning by providing free, open, and adaptable materials for students, educators, and lifelong learners everywhere.</w:t>
-      </w:r>
-    </w:p>
-    <w:bookmarkStart w:id="10" w:name="what-we-offer"/>
-    <w:p>
-      <w:pPr>
-        <w:pStyle w:val="Heading2"/>
-      </w:pPr>
-      <w:r>
-        <w:t xml:space="preserve">What We Offer</w:t>
+        <w:t xml:space="preserve">is a suite of tools to help authors create WCAG-compliant Open Educational Resources (OERs).</w:t>
       </w:r>
     </w:p>
     <w:p>
       <w:pPr>
-        <w:pStyle w:val="Compact"/>
-        <w:numPr>
-          <w:ilvl w:val="0"/>
-          <w:numId w:val="1001"/>
-        </w:numPr>
+        <w:pStyle w:val="BodyText"/>
       </w:pPr>
       <w:r>
         <w:rPr>
-          <w:b/>
-          <w:bCs/>
+          <w:i/>
+          <w:iCs/>
         </w:rPr>
-        <w:t xml:space="preserve">Accessible, open resources</w:t>
-      </w:r>
-      <w:r>
-        <w:t xml:space="preserve"> </w:t>
-      </w:r>
-      <w:r>
-        <w:t xml:space="preserve">for physics and computational science</w:t>
+        <w:t xml:space="preserve">The project is under active development.</w:t>
       </w:r>
     </w:p>
     <w:p>
       <w:pPr>
-        <w:pStyle w:val="Compact"/>
-        <w:numPr>
-          <w:ilvl w:val="0"/>
-          <w:numId w:val="1001"/>
-        </w:numPr>
-      </w:pPr>
-      <w:r>
-        <w:rPr>
-          <w:b/>
-          <w:bCs/>
-        </w:rPr>
-        <w:t xml:space="preserve">Modern, semantic, and screen-reader-friendly design</w:t>
+        <w:pStyle w:val="BodyText"/>
+      </w:pPr>
+      <w:r>
+        <w:t xml:space="preserve">Here you can find the source code, documentation, and examples of OERs created with OER-Forge.</w:t>
+      </w:r>
+    </w:p>
+    <w:bookmarkStart w:id="24" w:name="get-involved"/>
+    <w:p>
+      <w:pPr>
+        <w:pStyle w:val="Heading2"/>
+      </w:pPr>
+      <w:r>
+        <w:t xml:space="preserve">Get Involved</w:t>
       </w:r>
     </w:p>
     <w:p>
       <w:pPr>
-        <w:pStyle w:val="Compact"/>
-        <w:numPr>
-          <w:ilvl w:val="0"/>
-          <w:numId w:val="1001"/>
-        </w:numPr>
-      </w:pPr>
-      <w:r>
-        <w:rPr>
-          <w:b/>
-          <w:bCs/>
-        </w:rPr>
-        <w:t xml:space="preserve">Collaborative development</w:t>
-      </w:r>
-      <w:r>
-        <w:t xml:space="preserve">—anyone can contribute</w:t>
+        <w:pStyle w:val="FirstParagraph"/>
+      </w:pPr>
+      <w:r>
+        <w:t xml:space="preserve">We welcome your feedback, suggestions, and contributions!</w:t>
       </w:r>
     </w:p>
     <w:p>
       <w:pPr>
-        <w:pStyle w:val="Compact"/>
-        <w:numPr>
-          <w:ilvl w:val="0"/>
-          <w:numId w:val="1001"/>
-        </w:numPr>
-      </w:pPr>
-      <w:r>
-        <w:rPr>
-          <w:b/>
-          <w:bCs/>
-        </w:rPr>
-        <w:t xml:space="preserve">Free to use, modify, and distribute</w:t>
-      </w:r>
-    </w:p>
-    <w:p>
-      <w:pPr>
-        <w:pStyle w:val="Compact"/>
-        <w:numPr>
-          <w:ilvl w:val="0"/>
-          <w:numId w:val="1001"/>
-        </w:numPr>
-      </w:pPr>
-      <w:r>
-        <w:rPr>
-          <w:b/>
-          <w:bCs/>
-        </w:rPr>
-        <w:t xml:space="preserve">Open-source tools, materials, and a wide variety of formats</w:t>
-      </w:r>
-    </w:p>
-    <w:bookmarkEnd w:id="10"/>
-    <w:bookmarkStart w:id="12" w:name="courses-and-materials"/>
-    <w:p>
-      <w:pPr>
-        <w:pStyle w:val="Heading2"/>
-      </w:pPr>
-      <w:r>
-        <w:t xml:space="preserve">Courses and Materials</w:t>
-      </w:r>
-    </w:p>
-    <w:p>
-      <w:pPr>
-        <w:pStyle w:val="FirstParagraph"/>
-      </w:pPr>
-      <w:r>
-        <w:t xml:space="preserve">We are actively transcribing and deploying resources for:</w:t>
-      </w:r>
-    </w:p>
-    <w:p>
-      <w:pPr>
-        <w:pStyle w:val="Compact"/>
-        <w:numPr>
-          <w:ilvl w:val="0"/>
-          <w:numId w:val="1002"/>
-        </w:numPr>
-      </w:pPr>
-      <w:r>
-        <w:rPr>
-          <w:b/>
-          <w:bCs/>
-        </w:rPr>
-        <w:t xml:space="preserve">Introductory Mechanics</w:t>
-      </w:r>
-    </w:p>
-    <w:p>
-      <w:pPr>
-        <w:pStyle w:val="Compact"/>
-        <w:numPr>
-          <w:ilvl w:val="0"/>
-          <w:numId w:val="1002"/>
-        </w:numPr>
-      </w:pPr>
-      <w:r>
-        <w:rPr>
-          <w:b/>
-          <w:bCs/>
-        </w:rPr>
-        <w:t xml:space="preserve">Introductory Electromagnetism</w:t>
-      </w:r>
-    </w:p>
-    <w:p>
-      <w:pPr>
-        <w:pStyle w:val="Compact"/>
-        <w:numPr>
-          <w:ilvl w:val="0"/>
-          <w:numId w:val="1002"/>
-        </w:numPr>
-      </w:pPr>
-      <w:r>
-        <w:rPr>
-          <w:b/>
-          <w:bCs/>
-        </w:rPr>
-        <w:t xml:space="preserve">Sophomore-level Classical Mechanics</w:t>
+        <w:pStyle w:val="BodyText"/>
+      </w:pPr>
+      <w:r>
+        <w:t xml:space="preserve">Visit our</w:t>
       </w:r>
       <w:r>
         <w:t xml:space="preserve"> </w:t>
       </w:r>
-      <w:r>
-        <w:t xml:space="preserve">(see</w:t>
-      </w:r>
-      <w:r>
-        <w:t xml:space="preserve"> </w:t>
-      </w:r>
-      <w:hyperlink r:id="rId11">
-        <w:r>
-          <w:rPr>
-            <w:rStyle w:val="Hyperlink"/>
-          </w:rPr>
-          <w:t xml:space="preserve">Modern Classical Mechanics</w:t>
-        </w:r>
-      </w:hyperlink>
-      <w:r>
-        <w:t xml:space="preserve">)</w:t>
-      </w:r>
-    </w:p>
-    <w:p>
-      <w:pPr>
-        <w:pStyle w:val="Compact"/>
-        <w:numPr>
-          <w:ilvl w:val="0"/>
-          <w:numId w:val="1002"/>
-        </w:numPr>
-      </w:pPr>
-      <w:r>
-        <w:rPr>
-          <w:b/>
-          <w:bCs/>
-        </w:rPr>
-        <w:t xml:space="preserve">Junior-level Electromagnetism</w:t>
-      </w:r>
-    </w:p>
-    <w:p>
-      <w:pPr>
-        <w:pStyle w:val="Compact"/>
-        <w:numPr>
-          <w:ilvl w:val="0"/>
-          <w:numId w:val="1002"/>
-        </w:numPr>
-      </w:pPr>
-      <w:r>
-        <w:rPr>
-          <w:b/>
-          <w:bCs/>
-        </w:rPr>
-        <w:t xml:space="preserve">Mathematical Methods</w:t>
-      </w:r>
-    </w:p>
-    <w:p>
-      <w:pPr>
-        <w:pStyle w:val="FirstParagraph"/>
-      </w:pPr>
-      <w:r>
-        <w:t xml:space="preserve">In the future, we plan to expand to:</w:t>
-      </w:r>
-    </w:p>
-    <w:p>
-      <w:pPr>
-        <w:pStyle w:val="Compact"/>
-        <w:numPr>
-          <w:ilvl w:val="0"/>
-          <w:numId w:val="1003"/>
-        </w:numPr>
-      </w:pPr>
-      <w:r>
-        <w:rPr>
-          <w:b/>
-          <w:bCs/>
-        </w:rPr>
-        <w:t xml:space="preserve">Modern Physics</w:t>
-      </w:r>
-    </w:p>
-    <w:p>
-      <w:pPr>
-        <w:pStyle w:val="Compact"/>
-        <w:numPr>
-          <w:ilvl w:val="0"/>
-          <w:numId w:val="1003"/>
-        </w:numPr>
-      </w:pPr>
-      <w:r>
-        <w:rPr>
-          <w:b/>
-          <w:bCs/>
-        </w:rPr>
-        <w:t xml:space="preserve">Quantum Physics</w:t>
-      </w:r>
-    </w:p>
-    <w:p>
-      <w:pPr>
-        <w:pStyle w:val="Compact"/>
-        <w:numPr>
-          <w:ilvl w:val="0"/>
-          <w:numId w:val="1003"/>
-        </w:numPr>
-      </w:pPr>
-      <w:r>
-        <w:rPr>
-          <w:b/>
-          <w:bCs/>
-        </w:rPr>
-        <w:t xml:space="preserve">Statistical Mechanics</w:t>
-      </w:r>
-    </w:p>
-    <w:p>
-      <w:pPr>
-        <w:pStyle w:val="Compact"/>
-        <w:numPr>
-          <w:ilvl w:val="0"/>
-          <w:numId w:val="1003"/>
-        </w:numPr>
-      </w:pPr>
-      <w:r>
-        <w:rPr>
-          <w:b/>
-          <w:bCs/>
-        </w:rPr>
-        <w:t xml:space="preserve">Community Proposed Areas</w:t>
-      </w:r>
-    </w:p>
-    <w:bookmarkEnd w:id="12"/>
-    <w:bookmarkStart w:id="13" w:name="our-philosophy"/>
-    <w:p>
-      <w:pPr>
-        <w:pStyle w:val="Heading2"/>
-      </w:pPr>
-      <w:r>
-        <w:t xml:space="preserve">Our Philosophy</w:t>
-      </w:r>
-    </w:p>
-    <w:p>
-      <w:pPr>
-        <w:pStyle w:val="FirstParagraph"/>
-      </w:pPr>
-      <w:r>
-        <w:t xml:space="preserve">The Open Physics Education Network is guided by the following principles:</w:t>
-      </w:r>
-      <w:r>
-        <w:t xml:space="preserve"> </w:t>
-      </w:r>
-      <w:r>
-        <w:t xml:space="preserve">1.</w:t>
-      </w:r>
-      <w:r>
-        <w:t xml:space="preserve"> </w:t>
-      </w:r>
-      <w:r>
-        <w:rPr>
-          <w:b/>
-          <w:bCs/>
-        </w:rPr>
-        <w:t xml:space="preserve">Openness:</w:t>
-      </w:r>
-      <w:r>
-        <w:t xml:space="preserve"> </w:t>
-      </w:r>
-      <w:r>
-        <w:t xml:space="preserve">All materials are open source and free to use, modify, and distribute under non-commercial licenses.</w:t>
-      </w:r>
-      <w:r>
-        <w:t xml:space="preserve"> </w:t>
-      </w:r>
-      <w:r>
-        <w:t xml:space="preserve">2.</w:t>
-      </w:r>
-      <w:r>
-        <w:t xml:space="preserve"> </w:t>
-      </w:r>
-      <w:r>
-        <w:rPr>
-          <w:b/>
-          <w:bCs/>
-        </w:rPr>
-        <w:t xml:space="preserve">Accessibility:</w:t>
-      </w:r>
-      <w:r>
-        <w:t xml:space="preserve"> </w:t>
-      </w:r>
-      <w:r>
-        <w:t xml:space="preserve">We strive to meet and exceed accessibility standards, ensuring our resources are usable by everyone.</w:t>
-      </w:r>
-      <w:r>
-        <w:t xml:space="preserve"> </w:t>
-      </w:r>
-      <w:r>
-        <w:t xml:space="preserve">3.</w:t>
-      </w:r>
-      <w:r>
-        <w:t xml:space="preserve"> </w:t>
-      </w:r>
-      <w:r>
-        <w:rPr>
-          <w:b/>
-          <w:bCs/>
-        </w:rPr>
-        <w:t xml:space="preserve">Collaboration:</w:t>
-      </w:r>
-      <w:r>
-        <w:t xml:space="preserve"> </w:t>
-      </w:r>
-      <w:r>
-        <w:t xml:space="preserve">We welcome contributions from students, educators, developers, and the broader community.</w:t>
-      </w:r>
-      <w:r>
-        <w:t xml:space="preserve"> </w:t>
-      </w:r>
-      <w:r>
-        <w:t xml:space="preserve">4.</w:t>
-      </w:r>
-      <w:r>
-        <w:t xml:space="preserve"> </w:t>
-      </w:r>
-      <w:r>
-        <w:rPr>
-          <w:b/>
-          <w:bCs/>
-        </w:rPr>
-        <w:t xml:space="preserve">Simplicity:</w:t>
-      </w:r>
-      <w:r>
-        <w:t xml:space="preserve"> </w:t>
-      </w:r>
-      <w:r>
-        <w:t xml:space="preserve">Our sites and materials are intentionally simple and easy to use, modify, and distribute.</w:t>
-      </w:r>
-    </w:p>
-    <w:bookmarkEnd w:id="13"/>
-    <w:bookmarkStart w:id="28" w:name="get-involved"/>
-    <w:p>
-      <w:pPr>
-        <w:pStyle w:val="Heading2"/>
-      </w:pPr>
-      <w:r>
-        <w:t xml:space="preserve">Get Involved</w:t>
-      </w:r>
-    </w:p>
-    <w:p>
-      <w:pPr>
-        <w:pStyle w:val="FirstParagraph"/>
-      </w:pPr>
-      <w:r>
-        <w:t xml:space="preserve">We welcome your feedback, suggestions, and contributions!</w:t>
-      </w:r>
-    </w:p>
-    <w:p>
-      <w:pPr>
-        <w:pStyle w:val="BodyText"/>
-      </w:pPr>
-      <w:r>
-        <w:t xml:space="preserve">Visit our</w:t>
-      </w:r>
-      <w:r>
-        <w:t xml:space="preserve"> </w:t>
-      </w:r>
-      <w:hyperlink r:id="rId14">
+      <w:hyperlink r:id="rId10">
         <w:r>
           <w:rPr>
             <w:rStyle w:val="Hyperlink"/>
@@ -502,7 +94,7 @@
       <w:r>
         <w:t xml:space="preserve"> </w:t>
       </w:r>
-      <w:hyperlink r:id="rId15">
+      <w:hyperlink r:id="rId11">
         <w:r>
           <w:rPr>
             <w:rStyle w:val="Hyperlink"/>
@@ -527,7 +119,7 @@
       <w:r>
         <w:t xml:space="preserve"> </w:t>
       </w:r>
-      <w:hyperlink r:id="rId16">
+      <w:hyperlink r:id="rId12">
         <w:r>
           <w:rPr>
             <w:rStyle w:val="Hyperlink"/>
@@ -544,7 +136,7 @@
       <w:r>
         <w:t xml:space="preserve"> </w:t>
       </w:r>
-      <w:hyperlink r:id="rId17">
+      <w:hyperlink r:id="rId13">
         <w:r>
           <w:rPr>
             <w:rStyle w:val="Hyperlink"/>
@@ -560,18 +152,18 @@
       <w:pPr>
         <w:pStyle w:val="BodyText"/>
       </w:pPr>
-      <w:hyperlink r:id="rId21">
+      <w:hyperlink r:id="rId17">
         <w:r>
           <w:drawing>
             <wp:inline>
               <wp:extent cx="723900" cy="190500"/>
               <wp:effectExtent b="0" l="0" r="0" t="0"/>
-              <wp:docPr descr="GitHub Repo stars" title="" id="19" name="Picture"/>
+              <wp:docPr descr="GitHub Repo stars" title="" id="15" name="Picture"/>
               <a:graphic>
                 <a:graphicData uri="http://schemas.openxmlformats.org/drawingml/2006/picture">
                   <pic:pic>
                     <pic:nvPicPr>
-                      <pic:cNvPr descr="https://img.shields.io/github/stars/open-physics-ed-org/open-physics-ed-org.github.io?style=social" id="20" name="Picture"/>
+                      <pic:cNvPr descr="https://img.shields.io/github/stars/open-physics-ed-org/open-physics-ed-org.github.io?style=social" id="16" name="Picture"/>
                       <pic:cNvPicPr>
                         <a:picLocks noChangeArrowheads="1" noChangeAspect="1"/>
                       </pic:cNvPicPr>
@@ -583,7 +175,7 @@
                             <a14:useLocalDpi xmlns:a14="http://schemas.microsoft.com/office/drawing/2010/main" val="0"/>
                           </a:ext>
                           <a:ext uri="{96DAC541-7B7A-43D3-8B79-37D633B846F1}">
-                            <asvg:svgBlip xmlns:asvg="http://schemas.microsoft.com/office/drawing/2016/SVG/main" r:embed="rId18"/>
+                            <asvg:svgBlip xmlns:asvg="http://schemas.microsoft.com/office/drawing/2016/SVG/main" r:embed="rId14"/>
                           </a:ext>
                         </a:extLst>
                       </a:blip>
@@ -616,18 +208,18 @@
       <w:r>
         <w:t xml:space="preserve"> </w:t>
       </w:r>
-      <w:hyperlink r:id="rId16">
+      <w:hyperlink r:id="rId12">
         <w:r>
           <w:drawing>
             <wp:inline>
               <wp:extent cx="857250" cy="190500"/>
               <wp:effectExtent b="0" l="0" r="0" t="0"/>
-              <wp:docPr descr="GitHub issues" title="" id="23" name="Picture"/>
+              <wp:docPr descr="GitHub issues" title="" id="19" name="Picture"/>
               <a:graphic>
                 <a:graphicData uri="http://schemas.openxmlformats.org/drawingml/2006/picture">
                   <pic:pic>
                     <pic:nvPicPr>
-                      <pic:cNvPr descr="https://img.shields.io/github/issues/open-physics-ed-org/open-physics-ed-org.github.io" id="24" name="Picture"/>
+                      <pic:cNvPr descr="https://img.shields.io/github/issues/open-physics-ed-org/open-physics-ed-org.github.io" id="20" name="Picture"/>
                       <pic:cNvPicPr>
                         <a:picLocks noChangeArrowheads="1" noChangeAspect="1"/>
                       </pic:cNvPicPr>
@@ -639,7 +231,7 @@
                             <a14:useLocalDpi xmlns:a14="http://schemas.microsoft.com/office/drawing/2010/main" val="0"/>
                           </a:ext>
                           <a:ext uri="{96DAC541-7B7A-43D3-8B79-37D633B846F1}">
-                            <asvg:svgBlip xmlns:asvg="http://schemas.microsoft.com/office/drawing/2016/SVG/main" r:embed="rId22"/>
+                            <asvg:svgBlip xmlns:asvg="http://schemas.microsoft.com/office/drawing/2016/SVG/main" r:embed="rId18"/>
                           </a:ext>
                         </a:extLst>
                       </a:blip>
@@ -672,18 +264,18 @@
       <w:r>
         <w:t xml:space="preserve"> </w:t>
       </w:r>
-      <w:hyperlink r:id="rId17">
+      <w:hyperlink r:id="rId13">
         <w:r>
           <w:drawing>
             <wp:inline>
               <wp:extent cx="1219200" cy="190500"/>
               <wp:effectExtent b="0" l="0" r="0" t="0"/>
-              <wp:docPr descr="GitHub pull requests" title="" id="26" name="Picture"/>
+              <wp:docPr descr="GitHub pull requests" title="" id="22" name="Picture"/>
               <a:graphic>
                 <a:graphicData uri="http://schemas.openxmlformats.org/drawingml/2006/picture">
                   <pic:pic>
                     <pic:nvPicPr>
-                      <pic:cNvPr descr="https://img.shields.io/github/issues-pr/open-physics-ed-org/open-physics-ed-org.github.io" id="27" name="Picture"/>
+                      <pic:cNvPr descr="https://img.shields.io/github/issues-pr/open-physics-ed-org/open-physics-ed-org.github.io" id="23" name="Picture"/>
                       <pic:cNvPicPr>
                         <a:picLocks noChangeArrowheads="1" noChangeAspect="1"/>
                       </pic:cNvPicPr>
@@ -695,7 +287,7 @@
                             <a14:useLocalDpi xmlns:a14="http://schemas.microsoft.com/office/drawing/2010/main" val="0"/>
                           </a:ext>
                           <a:ext uri="{96DAC541-7B7A-43D3-8B79-37D633B846F1}">
-                            <asvg:svgBlip xmlns:asvg="http://schemas.microsoft.com/office/drawing/2016/SVG/main" r:embed="rId25"/>
+                            <asvg:svgBlip xmlns:asvg="http://schemas.microsoft.com/office/drawing/2016/SVG/main" r:embed="rId21"/>
                           </a:ext>
                         </a:extLst>
                       </a:blip>
@@ -726,8 +318,8 @@
         </w:r>
       </w:hyperlink>
     </w:p>
-    <w:bookmarkEnd w:id="28"/>
-    <w:bookmarkStart w:id="34" w:name="license"/>
+    <w:bookmarkEnd w:id="24"/>
+    <w:bookmarkStart w:id="30" w:name="license"/>
     <w:p>
       <w:pPr>
         <w:pStyle w:val="Heading2"/>
@@ -746,7 +338,7 @@
       <w:r>
         <w:t xml:space="preserve"> </w:t>
       </w:r>
-      <w:hyperlink r:id="rId29">
+      <w:hyperlink r:id="rId25">
         <w:r>
           <w:rPr>
             <w:rStyle w:val="Hyperlink"/>
@@ -762,18 +354,18 @@
       <w:pPr>
         <w:pStyle w:val="BodyText"/>
       </w:pPr>
-      <w:hyperlink r:id="rId33">
+      <w:hyperlink r:id="rId29">
         <w:r>
           <w:drawing>
             <wp:inline>
               <wp:extent cx="1866900" cy="190500"/>
               <wp:effectExtent b="0" l="0" r="0" t="0"/>
-              <wp:docPr descr="GitHub license" title="" id="31" name="Picture"/>
+              <wp:docPr descr="GitHub license" title="" id="27" name="Picture"/>
               <a:graphic>
                 <a:graphicData uri="http://schemas.openxmlformats.org/drawingml/2006/picture">
                   <pic:pic>
                     <pic:nvPicPr>
-                      <pic:cNvPr descr="https://img.shields.io/github/license/open-physics-ed-org/open-physics-ed-org.github.io" id="32" name="Picture"/>
+                      <pic:cNvPr descr="https://img.shields.io/github/license/open-physics-ed-org/open-physics-ed-org.github.io" id="28" name="Picture"/>
                       <pic:cNvPicPr>
                         <a:picLocks noChangeArrowheads="1" noChangeAspect="1"/>
                       </pic:cNvPicPr>
@@ -785,7 +377,7 @@
                             <a14:useLocalDpi xmlns:a14="http://schemas.microsoft.com/office/drawing/2010/main" val="0"/>
                           </a:ext>
                           <a:ext uri="{96DAC541-7B7A-43D3-8B79-37D633B846F1}">
-                            <asvg:svgBlip xmlns:asvg="http://schemas.microsoft.com/office/drawing/2016/SVG/main" r:embed="rId30"/>
+                            <asvg:svgBlip xmlns:asvg="http://schemas.microsoft.com/office/drawing/2016/SVG/main" r:embed="rId26"/>
                           </a:ext>
                         </a:extLst>
                       </a:blip>
@@ -816,8 +408,8 @@
         </w:r>
       </w:hyperlink>
     </w:p>
-    <w:bookmarkEnd w:id="34"/>
-    <w:bookmarkStart w:id="39" w:name="releases"/>
+    <w:bookmarkEnd w:id="30"/>
+    <w:bookmarkStart w:id="35" w:name="releases"/>
     <w:p>
       <w:pPr>
         <w:pStyle w:val="Heading2"/>
@@ -853,18 +445,18 @@
       <w:pPr>
         <w:pStyle w:val="BodyText"/>
       </w:pPr>
-      <w:hyperlink r:id="rId38">
+      <w:hyperlink r:id="rId34">
         <w:r>
           <w:drawing>
             <wp:inline>
               <wp:extent cx="800100" cy="190500"/>
               <wp:effectExtent b="0" l="0" r="0" t="0"/>
-              <wp:docPr descr="Releases" title="" id="36" name="Picture"/>
+              <wp:docPr descr="Releases" title="" id="32" name="Picture"/>
               <a:graphic>
                 <a:graphicData uri="http://schemas.openxmlformats.org/drawingml/2006/picture">
                   <pic:pic>
                     <pic:nvPicPr>
-                      <pic:cNvPr descr="https://img.shields.io/github/v/release/open-physics-ed-org/open-physics-ed-org.github.io?include_prereleases" id="37" name="Picture"/>
+                      <pic:cNvPr descr="https://img.shields.io/github/v/release/open-physics-ed-org/open-physics-ed-org.github.io?include_prereleases" id="33" name="Picture"/>
                       <pic:cNvPicPr>
                         <a:picLocks noChangeArrowheads="1" noChangeAspect="1"/>
                       </pic:cNvPicPr>
@@ -876,7 +468,7 @@
                             <a14:useLocalDpi xmlns:a14="http://schemas.microsoft.com/office/drawing/2010/main" val="0"/>
                           </a:ext>
                           <a:ext uri="{96DAC541-7B7A-43D3-8B79-37D633B846F1}">
-                            <asvg:svgBlip xmlns:asvg="http://schemas.microsoft.com/office/drawing/2016/SVG/main" r:embed="rId35"/>
+                            <asvg:svgBlip xmlns:asvg="http://schemas.microsoft.com/office/drawing/2016/SVG/main" r:embed="rId31"/>
                           </a:ext>
                         </a:extLst>
                       </a:blip>
@@ -907,8 +499,8 @@
         </w:r>
       </w:hyperlink>
     </w:p>
-    <w:bookmarkEnd w:id="39"/>
-    <w:bookmarkEnd w:id="40"/>
+    <w:bookmarkEnd w:id="35"/>
+    <w:bookmarkEnd w:id="36"/>
     <w:sectPr>
       <w:footnotePr>
         <w:numRestart w:val="eachSect"/>
@@ -1019,120 +611,8 @@
       </w:pPr>
     </w:lvl>
   </w:abstractNum>
-  <w:abstractNum w:abstractNumId="991">
-    <w:nsid w:val="0000A991"/>
-    <w:multiLevelType w:val="multilevel"/>
-    <w:lvl w:ilvl="0">
-      <w:numFmt w:val="bullet"/>
-      <w:lvlText w:val=""/>
-      <w:lvlJc w:val="left"/>
-      <w:pPr>
-        <w:ind w:left="720" w:hanging="360"/>
-      </w:pPr>
-      <w:rPr>
-        <w:rFonts w:ascii="Symbol" w:hAnsi="Symbol" w:cs="Symbol" w:hint="default"/>
-      </w:rPr>
-    </w:lvl>
-    <w:lvl w:ilvl="1">
-      <w:numFmt w:val="bullet"/>
-      <w:lvlText w:val="o"/>
-      <w:lvlJc w:val="left"/>
-      <w:pPr>
-        <w:ind w:left="1440" w:hanging="360"/>
-      </w:pPr>
-      <w:rPr>
-        <w:rFonts w:ascii="Courier New" w:hAnsi="Courier New" w:cs="Courier New" w:hint="default"/>
-      </w:rPr>
-    </w:lvl>
-    <w:lvl w:ilvl="2">
-      <w:numFmt w:val="bullet"/>
-      <w:lvlText w:val=""/>
-      <w:lvlJc w:val="left"/>
-      <w:pPr>
-        <w:ind w:left="2160" w:hanging="360"/>
-      </w:pPr>
-      <w:rPr>
-        <w:rFonts w:ascii="Wingdings" w:hAnsi="Wingdings" w:cs="Wingdings" w:hint="default"/>
-      </w:rPr>
-    </w:lvl>
-    <w:lvl w:ilvl="3">
-      <w:numFmt w:val="bullet"/>
-      <w:lvlText w:val=""/>
-      <w:lvlJc w:val="left"/>
-      <w:pPr>
-        <w:ind w:left="2880" w:hanging="360"/>
-      </w:pPr>
-      <w:rPr>
-        <w:rFonts w:ascii="Symbol" w:hAnsi="Symbol" w:cs="Symbol" w:hint="default"/>
-      </w:rPr>
-    </w:lvl>
-    <w:lvl w:ilvl="4">
-      <w:numFmt w:val="bullet"/>
-      <w:lvlText w:val="o"/>
-      <w:lvlJc w:val="left"/>
-      <w:pPr>
-        <w:ind w:left="3600" w:hanging="360"/>
-      </w:pPr>
-      <w:rPr>
-        <w:rFonts w:ascii="Courier New" w:hAnsi="Courier New" w:cs="Courier New" w:hint="default"/>
-      </w:rPr>
-    </w:lvl>
-    <w:lvl w:ilvl="5">
-      <w:numFmt w:val="bullet"/>
-      <w:lvlText w:val=""/>
-      <w:lvlJc w:val="left"/>
-      <w:pPr>
-        <w:ind w:left="4320" w:hanging="360"/>
-      </w:pPr>
-      <w:rPr>
-        <w:rFonts w:ascii="Wingdings" w:hAnsi="Wingdings" w:cs="Wingdings" w:hint="default"/>
-      </w:rPr>
-    </w:lvl>
-    <w:lvl w:ilvl="6">
-      <w:numFmt w:val="bullet"/>
-      <w:lvlText w:val=""/>
-      <w:lvlJc w:val="left"/>
-      <w:pPr>
-        <w:ind w:left="5040" w:hanging="360"/>
-      </w:pPr>
-      <w:rPr>
-        <w:rFonts w:ascii="Symbol" w:hAnsi="Symbol" w:cs="Symbol" w:hint="default"/>
-      </w:rPr>
-    </w:lvl>
-    <w:lvl w:ilvl="7">
-      <w:numFmt w:val="bullet"/>
-      <w:lvlText w:val="o"/>
-      <w:lvlJc w:val="left"/>
-      <w:pPr>
-        <w:ind w:left="5760" w:hanging="360"/>
-      </w:pPr>
-      <w:rPr>
-        <w:rFonts w:ascii="Courier New" w:hAnsi="Courier New" w:cs="Courier New" w:hint="default"/>
-      </w:rPr>
-    </w:lvl>
-    <w:lvl w:ilvl="8">
-      <w:numFmt w:val="bullet"/>
-      <w:lvlText w:val=""/>
-      <w:lvlJc w:val="left"/>
-      <w:pPr>
-        <w:ind w:left="6480" w:hanging="360"/>
-      </w:pPr>
-      <w:rPr>
-        <w:rFonts w:ascii="Wingdings" w:hAnsi="Wingdings" w:cs="Wingdings" w:hint="default"/>
-      </w:rPr>
-    </w:lvl>
-  </w:abstractNum>
   <w:num w:numId="1000">
     <w:abstractNumId w:val="990"/>
-  </w:num>
-  <w:num w:numId="1001">
-    <w:abstractNumId w:val="991"/>
-  </w:num>
-  <w:num w:numId="1002">
-    <w:abstractNumId w:val="991"/>
-  </w:num>
-  <w:num w:numId="1003">
-    <w:abstractNumId w:val="991"/>
   </w:num>
 </w:numbering>
 </file>

</xml_diff>

<commit_message>
links to files not working
</commit_message>
<xml_diff>
--- a/docs/files/home/index.docx
+++ b/docs/files/home/index.docx
@@ -1252,7 +1252,7 @@
       <w:r>
         <w:drawing>
           <wp:inline>
-            <wp:extent cx="1104900" cy="190500"/>
+            <wp:extent cx="1333500" cy="190500"/>
             <wp:effectExtent b="0" l="0" r="0" t="0"/>
             <wp:docPr descr="Last Commit" title="" id="33" name="Picture"/>
             <a:graphic>
@@ -1282,7 +1282,7 @@
                   <pic:spPr bwMode="auto">
                     <a:xfrm>
                       <a:off x="0" y="0"/>
-                      <a:ext cx="1104900" cy="190500"/>
+                      <a:ext cx="1333500" cy="190500"/>
                     </a:xfrm>
                     <a:prstGeom prst="rect">
                       <a:avLst/>

</xml_diff>